<commit_message>
Files from temp laptop
</commit_message>
<xml_diff>
--- a/Set-up.docx
+++ b/Set-up.docx
@@ -490,91 +490,100 @@
         </w:rPr>
       </w:pPr>
       <w:r>
-        <w:rPr/>
-      </w:r>
-    </w:p>
-    <w:p>
-      <w:pPr>
-        <w:pStyle w:val="Normal"/>
-        <w:rPr>
-          <w:rFonts w:ascii="Calibri" w:hAnsi="Calibri"/>
-          <w:lang w:val="en-GB"/>
-        </w:rPr>
-      </w:pPr>
-      <w:r>
-        <w:rPr/>
-      </w:r>
-    </w:p>
-    <w:p>
-      <w:pPr>
-        <w:pStyle w:val="Normal"/>
-        <w:rPr>
-          <w:rFonts w:ascii="Calibri" w:hAnsi="Calibri"/>
-          <w:lang w:val="en-GB"/>
-        </w:rPr>
-      </w:pPr>
-      <w:r>
-        <w:rPr/>
-      </w:r>
-    </w:p>
-    <w:p>
-      <w:pPr>
-        <w:pStyle w:val="Normal"/>
-        <w:rPr>
-          <w:rFonts w:ascii="Calibri" w:hAnsi="Calibri"/>
-          <w:lang w:val="en-GB"/>
-        </w:rPr>
-      </w:pPr>
-      <w:r>
-        <w:rPr/>
-      </w:r>
-    </w:p>
-    <w:p>
-      <w:pPr>
-        <w:pStyle w:val="Normal"/>
-        <w:rPr>
-          <w:rFonts w:ascii="Calibri" w:hAnsi="Calibri"/>
-          <w:lang w:val="en-GB"/>
-        </w:rPr>
-      </w:pPr>
-      <w:r>
-        <w:rPr/>
-      </w:r>
-    </w:p>
-    <w:p>
-      <w:pPr>
-        <w:pStyle w:val="Normal"/>
-        <w:rPr>
-          <w:rFonts w:ascii="Calibri" w:hAnsi="Calibri"/>
-          <w:lang w:val="en-GB"/>
-        </w:rPr>
-      </w:pPr>
-      <w:r>
-        <w:rPr/>
-      </w:r>
-    </w:p>
-    <w:p>
-      <w:pPr>
-        <w:pStyle w:val="Normal"/>
-        <w:rPr>
-          <w:rFonts w:ascii="Calibri" w:hAnsi="Calibri"/>
-          <w:lang w:val="en-GB"/>
-        </w:rPr>
-      </w:pPr>
-      <w:r>
-        <w:rPr/>
-      </w:r>
-    </w:p>
-    <w:p>
-      <w:pPr>
-        <w:pStyle w:val="Normal"/>
-        <w:rPr>
-          <w:rFonts w:ascii="Calibri" w:hAnsi="Calibri"/>
-          <w:lang w:val="en-GB"/>
-        </w:rPr>
-      </w:pPr>
-      <w:r>
-        <w:rPr/>
+        <w:rPr>
+          <w:rFonts w:ascii="Calibri" w:hAnsi="Calibri"/>
+          <w:lang w:val="en-GB"/>
+        </w:rPr>
+      </w:r>
+    </w:p>
+    <w:p>
+      <w:pPr>
+        <w:pStyle w:val="Normal"/>
+        <w:rPr>
+          <w:rFonts w:ascii="Calibri" w:hAnsi="Calibri"/>
+          <w:lang w:val="en-GB"/>
+        </w:rPr>
+      </w:pPr>
+      <w:r>
+        <w:rPr>
+          <w:rFonts w:ascii="Calibri" w:hAnsi="Calibri"/>
+          <w:lang w:val="en-GB"/>
+        </w:rPr>
+      </w:r>
+    </w:p>
+    <w:p>
+      <w:pPr>
+        <w:pStyle w:val="Normal"/>
+        <w:rPr>
+          <w:rFonts w:ascii="Calibri" w:hAnsi="Calibri"/>
+          <w:lang w:val="en-GB"/>
+        </w:rPr>
+      </w:pPr>
+      <w:r>
+        <w:rPr>
+          <w:rFonts w:ascii="Calibri" w:hAnsi="Calibri"/>
+          <w:lang w:val="en-GB"/>
+        </w:rPr>
+      </w:r>
+    </w:p>
+    <w:p>
+      <w:pPr>
+        <w:pStyle w:val="Normal"/>
+        <w:rPr>
+          <w:rFonts w:ascii="Calibri" w:hAnsi="Calibri"/>
+          <w:lang w:val="en-GB"/>
+        </w:rPr>
+      </w:pPr>
+      <w:r>
+        <w:rPr>
+          <w:rFonts w:ascii="Calibri" w:hAnsi="Calibri"/>
+          <w:lang w:val="en-GB"/>
+        </w:rPr>
+      </w:r>
+    </w:p>
+    <w:p>
+      <w:pPr>
+        <w:pStyle w:val="Normal"/>
+        <w:rPr>
+          <w:rFonts w:ascii="Calibri" w:hAnsi="Calibri"/>
+          <w:lang w:val="en-GB"/>
+        </w:rPr>
+      </w:pPr>
+      <w:r>
+        <w:rPr>
+          <w:rFonts w:ascii="Calibri" w:hAnsi="Calibri"/>
+          <w:lang w:val="en-GB"/>
+        </w:rPr>
+      </w:r>
+    </w:p>
+    <w:p>
+      <w:pPr>
+        <w:pStyle w:val="Normal"/>
+        <w:rPr>
+          <w:rFonts w:ascii="Calibri" w:hAnsi="Calibri"/>
+          <w:lang w:val="en-GB"/>
+        </w:rPr>
+      </w:pPr>
+      <w:r>
+        <w:rPr>
+          <w:rFonts w:ascii="Calibri" w:hAnsi="Calibri"/>
+          <w:lang w:val="en-GB"/>
+        </w:rPr>
+      </w:r>
+    </w:p>
+    <w:p>
+      <w:pPr>
+        <w:pStyle w:val="Normal"/>
+        <w:rPr>
+          <w:rFonts w:ascii="Calibri" w:hAnsi="Calibri"/>
+          <w:lang w:val="en-GB"/>
+        </w:rPr>
+      </w:pPr>
+      <w:r>
+        <w:rPr>
+          <w:rFonts w:ascii="Calibri" w:hAnsi="Calibri"/>
+          <w:lang w:val="en-GB"/>
+        </w:rPr>
       </w:r>
     </w:p>
     <w:p>
@@ -599,268 +608,289 @@
         </w:rPr>
       </w:pPr>
       <w:r>
-        <w:rPr/>
-      </w:r>
-    </w:p>
-    <w:p>
-      <w:pPr>
-        <w:pStyle w:val="Normal"/>
-        <w:rPr/>
-      </w:pPr>
-      <w:r>
-        <w:rPr>
-          <w:rFonts w:ascii="Calibri" w:hAnsi="Calibri"/>
-          <w:lang w:val="en-GB"/>
-        </w:rPr>
-        <w:t xml:space="preserve">Van Velzen &amp; Etienne 2014: Fixed total amount of resources. If used, can only become available </w:t>
-      </w:r>
-      <w:r>
-        <w:rPr>
-          <w:rFonts w:ascii="Calibri" w:hAnsi="Calibri"/>
-          <w:lang w:val="en-GB"/>
-        </w:rPr>
-        <w:t>again</w:t>
-      </w:r>
-      <w:r>
-        <w:rPr>
-          <w:rFonts w:ascii="Calibri" w:hAnsi="Calibri"/>
-          <w:lang w:val="en-GB"/>
-        </w:rPr>
-        <w:t xml:space="preserve"> through </w:t>
-      </w:r>
-      <w:r>
-        <w:rPr>
-          <w:rFonts w:ascii="Calibri" w:hAnsi="Calibri"/>
-          <w:lang w:val="en-GB"/>
-        </w:rPr>
-        <w:t xml:space="preserve">consumer </w:t>
-      </w:r>
-      <w:r>
-        <w:rPr>
-          <w:rFonts w:ascii="Calibri" w:hAnsi="Calibri"/>
-          <w:lang w:val="en-GB"/>
-        </w:rPr>
-        <w:t xml:space="preserve">death </w:t>
-      </w:r>
-      <w:r>
-        <w:rPr>
-          <w:rFonts w:ascii="Calibri" w:hAnsi="Calibri"/>
-          <w:lang w:val="en-GB"/>
-        </w:rPr>
-        <w:t>or waste.</w:t>
-      </w:r>
-    </w:p>
-    <w:p>
-      <w:pPr>
-        <w:pStyle w:val="Normal"/>
-        <w:rPr>
-          <w:rFonts w:ascii="Calibri" w:hAnsi="Calibri"/>
-          <w:lang w:val="en-GB"/>
-        </w:rPr>
-      </w:pPr>
-      <w:r>
-        <w:rPr/>
-      </w:r>
-    </w:p>
-    <w:p>
-      <w:pPr>
-        <w:pStyle w:val="Normal"/>
-        <w:rPr/>
-      </w:pPr>
-      <w:r>
-        <w:rPr>
-          <w:rFonts w:ascii="Calibri" w:hAnsi="Calibri"/>
-          <w:lang w:val="en-GB"/>
-        </w:rPr>
-        <w:t xml:space="preserve">MacArthur 1972 </w:t>
-      </w:r>
-      <w:r>
-        <w:rPr>
-          <w:rFonts w:ascii="Calibri" w:hAnsi="Calibri"/>
-          <w:lang w:val="en-GB"/>
-        </w:rPr>
-        <w:t>+</w:t>
-      </w:r>
-      <w:r>
-        <w:rPr>
-          <w:rFonts w:ascii="Calibri" w:hAnsi="Calibri"/>
-          <w:lang w:val="en-GB"/>
-        </w:rPr>
-        <w:t xml:space="preserve"> Abrams et al. 2008 </w:t>
-      </w:r>
-      <w:r>
-        <w:rPr>
-          <w:rFonts w:ascii="Calibri" w:hAnsi="Calibri"/>
-          <w:lang w:val="en-GB"/>
-        </w:rPr>
-        <w:t>+ Abrams &amp; Rueffler 2009</w:t>
-      </w:r>
-      <w:r>
-        <w:rPr>
-          <w:rFonts w:ascii="Calibri" w:hAnsi="Calibri"/>
-          <w:lang w:val="en-GB"/>
-        </w:rPr>
-        <w:t xml:space="preserve">: </w:t>
-      </w:r>
-      <w:r>
-        <w:rPr>
-          <w:rFonts w:ascii="Calibri" w:hAnsi="Calibri"/>
-          <w:lang w:val="en-GB"/>
-        </w:rPr>
-        <w:t xml:space="preserve">Adaptive dynamics. </w:t>
-      </w:r>
-      <w:r>
-        <w:rPr>
-          <w:rFonts w:ascii="Calibri" w:hAnsi="Calibri"/>
-          <w:lang w:val="en-GB"/>
-        </w:rPr>
-        <w:t xml:space="preserve">Change in resource density is equal to </w:t>
-      </w:r>
-      <w:r>
-        <w:rPr>
-          <w:rFonts w:ascii="Calibri" w:hAnsi="Calibri"/>
-          <w:lang w:val="en-GB"/>
-        </w:rPr>
-        <w:t>the resource growth rate</w:t>
-      </w:r>
-      <w:r>
-        <w:rPr>
-          <w:rFonts w:ascii="Calibri" w:hAnsi="Calibri"/>
-          <w:lang w:val="en-GB"/>
-        </w:rPr>
-        <w:t xml:space="preserve"> minus</w:t>
-      </w:r>
-      <w:r>
-        <w:rPr>
-          <w:rFonts w:ascii="Calibri" w:hAnsi="Calibri"/>
-          <w:lang w:val="en-GB"/>
-        </w:rPr>
-        <w:t xml:space="preserve"> the </w:t>
-      </w:r>
-      <w:r>
-        <w:rPr>
-          <w:rFonts w:ascii="Calibri" w:hAnsi="Calibri"/>
-          <w:lang w:val="en-GB"/>
-        </w:rPr>
-        <w:t xml:space="preserve">summed </w:t>
-      </w:r>
-      <w:r>
-        <w:rPr>
-          <w:rFonts w:ascii="Calibri" w:hAnsi="Calibri"/>
-          <w:lang w:val="en-GB"/>
-        </w:rPr>
-        <w:t>product</w:t>
-      </w:r>
-      <w:r>
-        <w:rPr>
-          <w:rFonts w:ascii="Calibri" w:hAnsi="Calibri"/>
-          <w:lang w:val="en-GB"/>
-        </w:rPr>
-        <w:t>s</w:t>
-      </w:r>
-      <w:r>
-        <w:rPr>
-          <w:rFonts w:ascii="Calibri" w:hAnsi="Calibri"/>
-          <w:lang w:val="en-GB"/>
-        </w:rPr>
-        <w:t xml:space="preserve"> of consumer density, resource density and the utilisation function of the different consumer species.</w:t>
-      </w:r>
-    </w:p>
-    <w:p>
-      <w:pPr>
-        <w:pStyle w:val="Normal"/>
-        <w:rPr/>
-      </w:pPr>
-      <w:r>
-        <w:rPr>
-          <w:rFonts w:ascii="Calibri" w:hAnsi="Calibri"/>
-          <w:lang w:val="en-GB"/>
-        </w:rPr>
-        <w:t>P</w:t>
-      </w:r>
-      <w:r>
-        <w:rPr>
-          <w:rFonts w:ascii="Calibri" w:hAnsi="Calibri"/>
-          <w:lang w:val="en-GB"/>
-        </w:rPr>
-        <w:t>otential resource dynamics for the model:</w:t>
-      </w:r>
-    </w:p>
-    <w:p>
-      <w:pPr>
-        <w:pStyle w:val="Normal"/>
-        <w:rPr>
-          <w:rFonts w:ascii="Calibri" w:hAnsi="Calibri"/>
-          <w:lang w:val="en-GB"/>
-        </w:rPr>
-      </w:pPr>
-      <w:r>
-        <w:rPr/>
-      </w:r>
-    </w:p>
-    <w:p>
-      <w:pPr>
-        <w:pStyle w:val="Normal"/>
-        <w:rPr/>
-      </w:pPr>
-      <w:r>
-        <w:rPr>
-          <w:rFonts w:ascii="Calibri" w:hAnsi="Calibri"/>
-          <w:lang w:val="en-GB"/>
-        </w:rPr>
-        <w:t>- All individuals choose a resource and then the resources are divided evenly</w:t>
-      </w:r>
-    </w:p>
-    <w:p>
-      <w:pPr>
-        <w:pStyle w:val="Normal"/>
-        <w:rPr/>
-      </w:pPr>
-      <w:r>
-        <w:rPr>
-          <w:rFonts w:ascii="Calibri" w:hAnsi="Calibri"/>
-          <w:lang w:val="en-GB"/>
-        </w:rPr>
-        <w:t>- Individuals choose a resource and take a fixed amount of the available resource multiplied by their feeding efficiency</w:t>
-      </w:r>
-    </w:p>
-    <w:p>
-      <w:pPr>
-        <w:pStyle w:val="Normal"/>
-        <w:rPr/>
-      </w:pPr>
-      <w:r>
-        <w:rPr>
-          <w:rFonts w:ascii="Calibri" w:hAnsi="Calibri"/>
-          <w:lang w:val="en-GB"/>
-        </w:rPr>
-        <w:t>- Individuals choose a resource and take a fixed proportion of the available resource multiplied by their feeding efficiency</w:t>
-      </w:r>
-    </w:p>
-    <w:p>
-      <w:pPr>
-        <w:pStyle w:val="Normal"/>
-        <w:rPr/>
-      </w:pPr>
-      <w:r>
-        <w:rPr>
-          <w:rFonts w:ascii="Calibri" w:hAnsi="Calibri"/>
-          <w:lang w:val="en-GB"/>
-        </w:rPr>
-        <w:t>- First individual chooses a resource and starts feeding, then the next individual does the same and so on until both resources are depleted</w:t>
-      </w:r>
-    </w:p>
-    <w:p>
-      <w:pPr>
-        <w:pStyle w:val="Normal"/>
-        <w:rPr/>
-      </w:pPr>
-      <w:r>
-        <w:rPr>
-          <w:rFonts w:ascii="Calibri" w:hAnsi="Calibri"/>
-          <w:lang w:val="en-GB"/>
-        </w:rPr>
-        <w:t>- Gillespie algorithm: individuals encounter the different food items at a certain rate and can choose to accept or reject them. Penalty for accepting food items (longer wait time until next encounter or capped maximum number of food items individuals can accept)</w:t>
+        <w:rPr>
+          <w:rFonts w:ascii="Calibri" w:hAnsi="Calibri"/>
+          <w:lang w:val="en-GB"/>
+        </w:rPr>
+      </w:r>
+    </w:p>
+    <w:p>
+      <w:pPr>
+        <w:pStyle w:val="Normal"/>
+        <w:rPr/>
+      </w:pPr>
+      <w:r>
+        <w:rPr>
+          <w:rFonts w:ascii="Calibri" w:hAnsi="Calibri"/>
+          <w:lang w:val="en-GB"/>
+        </w:rPr>
+        <w:t>Van Velzen &amp; Etienne 2014: Fixed total amount of resources. If used, can only become available again through consumer death or waste.</w:t>
+      </w:r>
+    </w:p>
+    <w:p>
+      <w:pPr>
+        <w:pStyle w:val="Normal"/>
+        <w:rPr>
+          <w:rFonts w:ascii="Calibri" w:hAnsi="Calibri"/>
+          <w:lang w:val="en-GB"/>
+        </w:rPr>
+      </w:pPr>
+      <w:r>
+        <w:rPr>
+          <w:rFonts w:ascii="Calibri" w:hAnsi="Calibri"/>
+          <w:lang w:val="en-GB"/>
+        </w:rPr>
+      </w:r>
+    </w:p>
+    <w:p>
+      <w:pPr>
+        <w:pStyle w:val="Normal"/>
+        <w:rPr/>
+      </w:pPr>
+      <w:r>
+        <w:rPr>
+          <w:rFonts w:ascii="Calibri" w:hAnsi="Calibri"/>
+          <w:lang w:val="en-GB"/>
+        </w:rPr>
+        <w:t>MacArthur 1972 + Abrams et al. 2008 + Abrams &amp; Rueffler 2009: Adaptive dynamics. Change in resource density is equal to the resource growth rate minus the summed products of consumer density, resource density and the utilisation function of the different consumer species.</w:t>
+      </w:r>
+    </w:p>
+    <w:p>
+      <w:pPr>
+        <w:pStyle w:val="Normal"/>
+        <w:rPr/>
+      </w:pPr>
+      <w:r>
+        <w:rPr>
+          <w:rFonts w:ascii="Calibri" w:hAnsi="Calibri"/>
+          <w:lang w:val="en-GB"/>
+        </w:rPr>
+        <w:t>Potential resource dynamics for the model:</w:t>
+      </w:r>
+    </w:p>
+    <w:p>
+      <w:pPr>
+        <w:pStyle w:val="Normal"/>
+        <w:rPr>
+          <w:rFonts w:ascii="Calibri" w:hAnsi="Calibri"/>
+          <w:lang w:val="en-GB"/>
+        </w:rPr>
+      </w:pPr>
+      <w:r>
+        <w:rPr>
+          <w:rFonts w:ascii="Calibri" w:hAnsi="Calibri"/>
+          <w:lang w:val="en-GB"/>
+        </w:rPr>
+      </w:r>
+    </w:p>
+    <w:p>
+      <w:pPr>
+        <w:pStyle w:val="Normal"/>
+        <w:rPr/>
+      </w:pPr>
+      <w:r>
+        <w:rPr>
+          <w:rFonts w:ascii="Calibri" w:hAnsi="Calibri"/>
+          <w:lang w:val="en-GB"/>
+        </w:rPr>
+        <w:t>In random order, all individuals assess the two resources and choose one based on the quantity of the resources, the number of other individuals already present at the resources and their innate ability to utilise the resources. After all individuals have chosen, each resource is divided evenly among all individuals present at that resource. Then, each individual utilises the resource it chose and gains a fitness based on the quantity of the resource it utilised and its innate ability to utilise it. At the start of the next generation both resources are replenished.</w:t>
+      </w:r>
+    </w:p>
+    <w:p>
+      <w:pPr>
+        <w:pStyle w:val="Normal"/>
+        <w:rPr>
+          <w:rFonts w:ascii="Calibri" w:hAnsi="Calibri"/>
+          <w:lang w:val="en-GB"/>
+        </w:rPr>
+      </w:pPr>
+      <w:r>
+        <w:rPr/>
+      </w:r>
+    </w:p>
+    <w:p>
+      <w:pPr>
+        <w:pStyle w:val="Normal"/>
+        <w:rPr>
+          <w:rFonts w:ascii="Calibri" w:hAnsi="Calibri"/>
+          <w:lang w:val="en-GB"/>
+        </w:rPr>
+      </w:pPr>
+      <w:r>
+        <w:rPr/>
+      </w:r>
+    </w:p>
+    <w:p>
+      <w:pPr>
+        <w:pStyle w:val="Normal"/>
+        <w:rPr/>
+      </w:pPr>
+      <w:r>
+        <w:rPr>
+          <w:rFonts w:ascii="Calibri" w:hAnsi="Calibri"/>
+          <w:lang w:val="en-GB"/>
+        </w:rPr>
+        <w:t>In random order, all individuals assess the two resources and choose one based on the quantity of the resources and their innate ability to utilise the resources. When an individual has chosen, it takes a fixed amount of the resource and utilises it. The individual gains a fitness based on the quantity of the resource it utilised and its innate ability to utilise it. The part of the resource the individual was unable to utilise goes back into the total quantity of that resource. At the start of the next generation both resources are replenished.</w:t>
+      </w:r>
+    </w:p>
+    <w:p>
+      <w:pPr>
+        <w:pStyle w:val="Normal"/>
+        <w:rPr>
+          <w:rFonts w:ascii="Calibri" w:hAnsi="Calibri"/>
+          <w:lang w:val="en-GB"/>
+        </w:rPr>
+      </w:pPr>
+      <w:r>
+        <w:rPr/>
+      </w:r>
+    </w:p>
+    <w:p>
+      <w:pPr>
+        <w:pStyle w:val="Normal"/>
+        <w:rPr>
+          <w:rFonts w:ascii="Calibri" w:hAnsi="Calibri"/>
+          <w:lang w:val="en-GB"/>
+        </w:rPr>
+      </w:pPr>
+      <w:r>
+        <w:rPr/>
+      </w:r>
+    </w:p>
+    <w:p>
+      <w:pPr>
+        <w:pStyle w:val="Normal"/>
+        <w:rPr/>
+      </w:pPr>
+      <w:r>
+        <w:rPr>
+          <w:rFonts w:ascii="Calibri" w:hAnsi="Calibri"/>
+          <w:lang w:val="en-GB"/>
+        </w:rPr>
+        <w:t>In random order, all individuals assess the two resources and choose one based on the quantity of the resources and their innate ability to utilise the resources. When an individual has chosen, it takes a fixed proportion of the resource and utilises it. The individual gains a fitness based on the quantity of the resource it utilised and its innate ability to utilise it. The part of the resource the individual was unable to utilise goes back into the total quantity of that resource. At the start of the next generation both resources are replenished.</w:t>
+      </w:r>
+    </w:p>
+    <w:p>
+      <w:pPr>
+        <w:pStyle w:val="Normal"/>
+        <w:rPr>
+          <w:rFonts w:ascii="Calibri" w:hAnsi="Calibri"/>
+          <w:lang w:val="en-GB"/>
+        </w:rPr>
+      </w:pPr>
+      <w:r>
+        <w:rPr/>
+      </w:r>
+    </w:p>
+    <w:p>
+      <w:pPr>
+        <w:pStyle w:val="Normal"/>
+        <w:rPr>
+          <w:rFonts w:ascii="Calibri" w:hAnsi="Calibri"/>
+          <w:lang w:val="en-GB"/>
+        </w:rPr>
+      </w:pPr>
+      <w:r>
+        <w:rPr/>
+      </w:r>
+    </w:p>
+    <w:p>
+      <w:pPr>
+        <w:pStyle w:val="Normal"/>
+        <w:rPr/>
+      </w:pPr>
+      <w:r>
+        <w:rPr>
+          <w:rFonts w:ascii="Calibri" w:hAnsi="Calibri"/>
+          <w:lang w:val="en-GB"/>
+        </w:rPr>
+        <w:t>In random order, all individuals assess the two resources and choose one based on the quantity of the resources and their innate ability to utilise the resources. When an individual has chosen, it starts taking a fixed amount of the resource every so often and utilises it. The part of the resource the individual is unable to utilise goes back into the total quantity of that resource. While this individual is at the resource, the next one chooses and also starts feeding. This goes on until both resources are almost depleted. Then, each individual gains a fitness based on the quantity of the resource it utilised and its innate ability to utilise it. At the start of the next generation both resources are replenished.</w:t>
+      </w:r>
+    </w:p>
+    <w:p>
+      <w:pPr>
+        <w:pStyle w:val="Normal"/>
+        <w:rPr>
+          <w:rFonts w:ascii="Calibri" w:hAnsi="Calibri"/>
+          <w:lang w:val="en-GB"/>
+        </w:rPr>
+      </w:pPr>
+      <w:r>
+        <w:rPr/>
+      </w:r>
+    </w:p>
+    <w:p>
+      <w:pPr>
+        <w:pStyle w:val="Normal"/>
+        <w:rPr>
+          <w:rFonts w:ascii="Calibri" w:hAnsi="Calibri"/>
+          <w:lang w:val="en-GB"/>
+        </w:rPr>
+      </w:pPr>
+      <w:r>
+        <w:rPr/>
+      </w:r>
+    </w:p>
+    <w:p>
+      <w:pPr>
+        <w:pStyle w:val="Normal"/>
+        <w:rPr/>
+      </w:pPr>
+      <w:r>
+        <w:rPr>
+          <w:rFonts w:ascii="Calibri" w:hAnsi="Calibri"/>
+          <w:lang w:val="en-GB"/>
+        </w:rPr>
+        <w:t xml:space="preserve">Individuals encounter fixed quantities of the two resources at a certain rate. When a resource is encountered, one of the individuals is selected and it can choose </w:t>
+      </w:r>
+      <w:r>
+        <w:rPr>
+          <w:rFonts w:ascii="Calibri" w:hAnsi="Calibri"/>
+          <w:lang w:val="en-GB"/>
+        </w:rPr>
+        <w:t>based on its previous encounters</w:t>
+      </w:r>
+      <w:r>
+        <w:rPr>
+          <w:rFonts w:ascii="Calibri" w:hAnsi="Calibri"/>
+          <w:lang w:val="en-GB"/>
+        </w:rPr>
+        <w:t xml:space="preserve"> whether to utilise the resource or reject it. If </w:t>
+      </w:r>
+      <w:r>
+        <w:rPr>
+          <w:rFonts w:ascii="Calibri" w:hAnsi="Calibri"/>
+          <w:lang w:val="en-GB"/>
+        </w:rPr>
+        <w:t>the individual</w:t>
+      </w:r>
+      <w:r>
+        <w:rPr>
+          <w:rFonts w:ascii="Calibri" w:hAnsi="Calibri"/>
+          <w:lang w:val="en-GB"/>
+        </w:rPr>
+        <w:t xml:space="preserve"> chooses to utilise the resource, </w:t>
+      </w:r>
+      <w:r>
+        <w:rPr>
+          <w:rFonts w:ascii="Calibri" w:hAnsi="Calibri"/>
+          <w:lang w:val="en-GB"/>
+        </w:rPr>
+        <w:t>it</w:t>
+      </w:r>
+      <w:r>
+        <w:rPr>
+          <w:rFonts w:ascii="Calibri" w:hAnsi="Calibri"/>
+          <w:lang w:val="en-GB"/>
+        </w:rPr>
+        <w:t xml:space="preserve"> will have </w:t>
+      </w:r>
+      <w:r>
+        <w:rPr>
+          <w:rFonts w:ascii="Calibri" w:hAnsi="Calibri"/>
+          <w:lang w:val="en-GB"/>
+        </w:rPr>
+        <w:t>a smaller probability to be selected in the future. When both resources are almost depleted, each individual gains a fitness based on the quantity of the resources it utilised and its innate ability to utilise them. At the start of the next generation both resources are replenished.</w:t>
       </w:r>
     </w:p>
     <w:sectPr>

</xml_diff>